<commit_message>
Completata mod. adulti + css
</commit_message>
<xml_diff>
--- a/4_Diari/2023-10-20_riccardo.deiuri.docx
+++ b/4_Diari/2023-10-20_riccardo.deiuri.docx
@@ -194,13 +194,35 @@
               </w:rPr>
               <w:t>continuato</w:t>
             </w:r>
-            <w:bookmarkStart w:id="3" w:name="_GoBack"/>
-            <w:bookmarkEnd w:id="3"/>
             <w:r>
               <w:rPr>
                 <w:rFonts w:ascii="Arial" w:hAnsi="Arial" w:cs="Arial"/>
               </w:rPr>
               <w:t xml:space="preserve"> i test case</w:t>
+            </w:r>
+          </w:p>
+          <w:p>
+            <w:pPr>
+              <w:pStyle w:val="Paragrafoelenco"/>
+              <w:numPr>
+                <w:ilvl w:val="0"/>
+                <w:numId w:val="22"/>
+              </w:numPr>
+              <w:rPr>
+                <w:rFonts w:ascii="Arial" w:hAnsi="Arial" w:cs="Arial"/>
+              </w:rPr>
+            </w:pPr>
+            <w:r>
+              <w:rPr>
+                <w:rFonts w:ascii="Arial" w:hAnsi="Arial" w:cs="Arial"/>
+              </w:rPr>
+              <w:t xml:space="preserve">Ho </w:t>
+            </w:r>
+            <w:r>
+              <w:rPr>
+                <w:rFonts w:ascii="Arial" w:hAnsi="Arial" w:cs="Arial"/>
+              </w:rPr>
+              <w:t>rivoluzionato il modo per prendere le parole dal dizionario (prima era confusionario)</w:t>
             </w:r>
           </w:p>
         </w:tc>
@@ -261,7 +283,26 @@
               <w:rPr>
                 <w:rFonts w:ascii="Arial" w:hAnsi="Arial" w:cs="Arial"/>
               </w:rPr>
-              <w:t xml:space="preserve">Non riesco a ritornare un valore dal </w:t>
+              <w:t xml:space="preserve">Non riesco a </w:t>
+            </w:r>
+            <w:r>
+              <w:rPr>
+                <w:rFonts w:ascii="Arial" w:hAnsi="Arial" w:cs="Arial"/>
+              </w:rPr>
+              <w:t>inserire la parola per a modalità adulti, mi stampa la prima parola normale.</w:t>
+            </w:r>
+          </w:p>
+          <w:p>
+            <w:pPr>
+              <w:rPr>
+                <w:rFonts w:ascii="Arial" w:hAnsi="Arial" w:cs="Arial"/>
+              </w:rPr>
+            </w:pPr>
+            <w:r>
+              <w:rPr>
+                <w:rFonts w:ascii="Arial" w:hAnsi="Arial" w:cs="Arial"/>
+              </w:rPr>
+              <w:t xml:space="preserve">In generale quando chiamo il metodo </w:t>
             </w:r>
             <w:proofErr w:type="gramStart"/>
             <w:r>
@@ -275,16 +316,8 @@
               <w:rPr>
                 <w:rFonts w:ascii="Arial" w:hAnsi="Arial" w:cs="Arial"/>
               </w:rPr>
-              <w:t>).</w:t>
+              <w:t>) mi prende i valori vecchi. Non ho ancora risolto.</w:t>
             </w:r>
-            <w:proofErr w:type="spellStart"/>
-            <w:r>
-              <w:rPr>
-                <w:rFonts w:ascii="Arial" w:hAnsi="Arial" w:cs="Arial"/>
-              </w:rPr>
-              <w:t>then</w:t>
-            </w:r>
-            <w:proofErr w:type="spellEnd"/>
           </w:p>
         </w:tc>
       </w:tr>
@@ -400,6 +433,14 @@
                 <w:rFonts w:ascii="Arial" w:hAnsi="Arial" w:cs="Arial"/>
               </w:rPr>
             </w:pPr>
+            <w:r>
+              <w:rPr>
+                <w:rFonts w:ascii="Arial" w:hAnsi="Arial" w:cs="Arial"/>
+              </w:rPr>
+              <w:t>Risolvere il problema</w:t>
+            </w:r>
+            <w:bookmarkStart w:id="3" w:name="_GoBack"/>
+            <w:bookmarkEnd w:id="3"/>
           </w:p>
         </w:tc>
       </w:tr>
@@ -4180,6 +4221,7 @@
     <w:rsid w:val="007C49C7"/>
     <w:rsid w:val="007E2877"/>
     <w:rsid w:val="008073A0"/>
+    <w:rsid w:val="008223A2"/>
     <w:rsid w:val="00842400"/>
     <w:rsid w:val="00866671"/>
     <w:rsid w:val="00886235"/>
@@ -4222,7 +4264,6 @@
     <w:rsid w:val="00CF74A6"/>
     <w:rsid w:val="00D07130"/>
     <w:rsid w:val="00D07A71"/>
-    <w:rsid w:val="00D40A26"/>
     <w:rsid w:val="00D45718"/>
     <w:rsid w:val="00D50DAD"/>
     <w:rsid w:val="00D6666A"/>
@@ -5041,7 +5082,7 @@
 </file>
 
 <file path=customXml/itemProps1.xml><?xml version="1.0" encoding="utf-8"?>
-<ds:datastoreItem xmlns:ds="http://schemas.openxmlformats.org/officeDocument/2006/customXml" ds:itemID="{29CBAA45-369C-4C66-8461-A3AF5AB8B4B7}">
+<ds:datastoreItem xmlns:ds="http://schemas.openxmlformats.org/officeDocument/2006/customXml" ds:itemID="{A9BC3407-7809-4356-B929-194D44765B82}">
   <ds:schemaRefs>
     <ds:schemaRef ds:uri="http://schemas.openxmlformats.org/officeDocument/2006/bibliography"/>
   </ds:schemaRefs>

</xml_diff>